<commit_message>
ADMIN: artifact of poor programming
</commit_message>
<xml_diff>
--- a/assignments/Applied Robotics/2022_Semester2_AI3_EvidenceGuide and Showcase.docx
+++ b/assignments/Applied Robotics/2022_Semester2_AI3_EvidenceGuide and Showcase.docx
@@ -12201,7 +12201,7 @@
     </w:lvl>
   </w:abstractNum>
   <w:abstractNum w:abstractNumId="4" w15:restartNumberingAfterBreak="0">
-    <w:nsid w:val="00126FBD"/>
+    <w:nsid w:val="03C81D2E"/>
     <w:multiLevelType w:val="hybridMultilevel"/>
     <w:tmpl w:val="263E6740"/>
     <w:lvl w:ilvl="0" w:tplc="C71279C6">
@@ -12313,7 +12313,7 @@
     </w:lvl>
   </w:abstractNum>
   <w:abstractNum w:abstractNumId="5" w15:restartNumberingAfterBreak="0">
-    <w:nsid w:val="04C966F0"/>
+    <w:nsid w:val="039BA50E"/>
     <w:multiLevelType w:val="hybridMultilevel"/>
     <w:tmpl w:val="B0041C38"/>
     <w:lvl w:ilvl="0" w:tplc="0C09000F">
@@ -12426,7 +12426,7 @@
     </w:lvl>
   </w:abstractNum>
   <w:abstractNum w:abstractNumId="6" w15:restartNumberingAfterBreak="0">
-    <w:nsid w:val="013B785D"/>
+    <w:nsid w:val="00A4BEB3"/>
     <w:multiLevelType w:val="hybridMultilevel"/>
     <w:tmpl w:val="C70A6170"/>
     <w:lvl w:ilvl="0" w:tplc="6D3634E0">
@@ -12538,7 +12538,7 @@
     </w:lvl>
   </w:abstractNum>
   <w:abstractNum w:abstractNumId="7" w15:restartNumberingAfterBreak="0">
-    <w:nsid w:val="00FB9EE8"/>
+    <w:nsid w:val="0038BEAB"/>
     <w:multiLevelType w:val="hybridMultilevel"/>
     <w:tmpl w:val="9418E4E0"/>
     <w:lvl w:ilvl="0" w:tplc="0C090001">

</xml_diff>

<commit_message>
SECURITY: Update to assignment properly implemented :)
</commit_message>
<xml_diff>
--- a/assignments/Applied Robotics/2022_Semester2_AI3_EvidenceGuide and Showcase.docx
+++ b/assignments/Applied Robotics/2022_Semester2_AI3_EvidenceGuide and Showcase.docx
@@ -12201,7 +12201,7 @@
     </w:lvl>
   </w:abstractNum>
   <w:abstractNum w:abstractNumId="4" w15:restartNumberingAfterBreak="0">
-    <w:nsid w:val="03C81D2E"/>
+    <w:nsid w:val="02983A02"/>
     <w:multiLevelType w:val="hybridMultilevel"/>
     <w:tmpl w:val="263E6740"/>
     <w:lvl w:ilvl="0" w:tplc="C71279C6">
@@ -12313,7 +12313,7 @@
     </w:lvl>
   </w:abstractNum>
   <w:abstractNum w:abstractNumId="5" w15:restartNumberingAfterBreak="0">
-    <w:nsid w:val="039BA50E"/>
+    <w:nsid w:val="021FA92F"/>
     <w:multiLevelType w:val="hybridMultilevel"/>
     <w:tmpl w:val="B0041C38"/>
     <w:lvl w:ilvl="0" w:tplc="0C09000F">
@@ -12426,7 +12426,7 @@
     </w:lvl>
   </w:abstractNum>
   <w:abstractNum w:abstractNumId="6" w15:restartNumberingAfterBreak="0">
-    <w:nsid w:val="00A4BEB3"/>
+    <w:nsid w:val="00349C5F"/>
     <w:multiLevelType w:val="hybridMultilevel"/>
     <w:tmpl w:val="C70A6170"/>
     <w:lvl w:ilvl="0" w:tplc="6D3634E0">
@@ -12538,7 +12538,7 @@
     </w:lvl>
   </w:abstractNum>
   <w:abstractNum w:abstractNumId="7" w15:restartNumberingAfterBreak="0">
-    <w:nsid w:val="0038BEAB"/>
+    <w:nsid w:val="04A4BA11"/>
     <w:multiLevelType w:val="hybridMultilevel"/>
     <w:tmpl w:val="9418E4E0"/>
     <w:lvl w:ilvl="0" w:tplc="0C090001">

</xml_diff>